<commit_message>
DSM Report generation done
</commit_message>
<xml_diff>
--- a/simple.docx
+++ b/simple.docx
@@ -65,7 +65,7 @@
               <w:t xml:space="preserve">Date: </w:t>
             </w:r>
             <w:r>
-              <w:t>2016/03/08 16:51:56</w:t>
+              <w:t>2016/03/09 12:32:54</w:t>
             </w:r>
           </w:p>
         </w:tc>
@@ -338,8 +338,18 @@
       </w:r>
     </w:p>
     <w:p>
-      <w:r>
-        <w:t>IMG 2</w:t>
+      <w:pPr>
+        <w:spacing w:after="0"/>
+      </w:pPr>
+      <w:r>
+        <w:rPr>
+          <w:b w:val="true"/>
+          <w:u w:val="single"/>
+        </w:rPr>
+        <w:t xml:space="preserve">Local Buckling Factor chosen by user: </w:t>
+      </w:r>
+      <w:r>
+        <w:cr/>
       </w:r>
     </w:p>
     <w:p>
@@ -394,8 +404,18 @@
       </w:r>
     </w:p>
     <w:p>
-      <w:r>
-        <w:t>IMG 3</w:t>
+      <w:pPr>
+        <w:spacing w:after="0"/>
+      </w:pPr>
+      <w:r>
+        <w:rPr>
+          <w:b w:val="true"/>
+          <w:u w:val="single"/>
+        </w:rPr>
+        <w:t xml:space="preserve">Distortional Buckling Factor chosen by user: </w:t>
+      </w:r>
+      <w:r>
+        <w:cr/>
       </w:r>
     </w:p>
     <w:p>
@@ -449,6 +469,308 @@
         </w:drawing>
       </w:r>
     </w:p>
+    <w:p>
+      <w:pPr>
+        <w:spacing w:after="0"/>
+      </w:pPr>
+      <w:r>
+        <w:rPr>
+          <w:b w:val="true"/>
+          <w:u w:val="single"/>
+        </w:rPr>
+        <w:t xml:space="preserve">Global Buckling Factor chosen by user: </w:t>
+      </w:r>
+      <w:r>
+        <w:cr/>
+      </w:r>
+    </w:p>
+    <w:p>
+      <w:pPr>
+        <w:pBdr>
+          <w:top w:val="single"/>
+          <w:left w:val="single"/>
+          <w:bottom w:val="single"/>
+          <w:right w:val="single"/>
+        </w:pBdr>
+        <w:jc w:val="left"/>
+      </w:pPr>
+      <w:r>
+        <w:rPr>
+          <w:position w:val="10"/>
+          <w:sz w:val="2"/>
+        </w:rPr>
+        <w:t xml:space="preserve">        </w:t>
+        <w:drawing>
+          <wp:inline distT="0" distR="0" distB="0" distL="0">
+            <wp:extent cx="5956300" cy="3479800"/>
+            <wp:docPr id="3" name="Drawing 3" descr="image"/>
+            <a:graphic xmlns:a="http://schemas.openxmlformats.org/drawingml/2006/main">
+              <a:graphicData uri="http://schemas.openxmlformats.org/drawingml/2006/picture">
+                <pic:pic xmlns:pic="http://schemas.openxmlformats.org/drawingml/2006/picture">
+                  <pic:nvPicPr>
+                    <pic:cNvPr id="0" name="Picture 3" descr="image"/>
+                    <pic:cNvPicPr>
+                      <a:picLocks noChangeAspect="true"/>
+                    </pic:cNvPicPr>
+                  </pic:nvPicPr>
+                  <pic:blipFill>
+                    <a:blip r:embed="rId5"/>
+                    <a:stretch>
+                      <a:fillRect/>
+                    </a:stretch>
+                  </pic:blipFill>
+                  <pic:spPr>
+                    <a:xfrm>
+                      <a:off x="0" y="0"/>
+                      <a:ext cx="5956300" cy="3479800"/>
+                    </a:xfrm>
+                    <a:prstGeom prst="rect">
+                      <a:avLst/>
+                    </a:prstGeom>
+                  </pic:spPr>
+                </pic:pic>
+              </a:graphicData>
+            </a:graphic>
+          </wp:inline>
+        </w:drawing>
+      </w:r>
+    </w:p>
+    <w:p>
+      <w:r>
+        <w:br w:type="page"/>
+      </w:r>
+    </w:p>
+    <w:p>
+      <w:r>
+        <w:rPr>
+          <w:b w:val="true"/>
+          <w:u w:val="single"/>
+        </w:rPr>
+        <w:t xml:space="preserve">DSM Input: </w:t>
+      </w:r>
+      <w:r>
+        <w:cr/>
+      </w:r>
+      <w:r>
+        <w:t>Analysis type: Column</w:t>
+      </w:r>
+      <w:r>
+        <w:cr/>
+      </w:r>
+      <w:r>
+        <w:t>Pcrl = 5.8</w:t>
+      </w:r>
+      <w:r>
+        <w:cr/>
+      </w:r>
+      <w:r>
+        <w:t>Pcrd = 13.1</w:t>
+      </w:r>
+      <w:r>
+        <w:cr/>
+      </w:r>
+      <w:r>
+        <w:t>Pcre = 52.05</w:t>
+      </w:r>
+    </w:p>
+    <w:p>
+      <w:r>
+        <w:rPr>
+          <w:b w:val="true"/>
+          <w:u w:val="single"/>
+        </w:rPr>
+        <w:t xml:space="preserve">DSM Calculations: </w:t>
+      </w:r>
+      <w:r>
+        <w:cr/>
+      </w:r>
+      <w:r>
+        <w:t>--------------------------------------------------</w:t>
+      </w:r>
+      <w:r>
+        <w:cr/>
+      </w:r>
+      <w:r>
+        <w:t>Lateral-torsional buckling check per DSM 1.2.1.1</w:t>
+      </w:r>
+      <w:r>
+        <w:cr/>
+      </w:r>
+      <w:r>
+        <w:t>--------------------------------------------------</w:t>
+      </w:r>
+      <w:r>
+        <w:cr/>
+      </w:r>
+      <w:r>
+        <w:t>For a fully braced member lateral-torsional</w:t>
+      </w:r>
+      <w:r>
+        <w:cr/>
+      </w:r>
+      <w:r>
+        <w:t>buckling will not occur and thus Pne = Py, Pnl and Pnd must still be checked.</w:t>
+      </w:r>
+      <w:r>
+        <w:cr/>
+      </w:r>
+      <w:r>
+        <w:t>Pne = 48.42</w:t>
+      </w:r>
+      <w:r>
+        <w:cr/>
+      </w:r>
+      <w:r>
+        <w:t/>
+      </w:r>
+      <w:r>
+        <w:cr/>
+      </w:r>
+      <w:r>
+        <w:t>--------------------------------------------------</w:t>
+      </w:r>
+      <w:r>
+        <w:cr/>
+      </w:r>
+      <w:r>
+        <w:t>Local buckling check per DSM 1.2.1.2</w:t>
+      </w:r>
+      <w:r>
+        <w:cr/>
+      </w:r>
+      <w:r>
+        <w:t>--------------------------------------------------</w:t>
+      </w:r>
+      <w:r>
+        <w:cr/>
+      </w:r>
+      <w:r>
+        <w:t>λl = 2.8893383086909306 (Eq. 1.2.1-7)</w:t>
+      </w:r>
+      <w:r>
+        <w:cr/>
+      </w:r>
+      <w:r>
+        <w:t>If  λl &gt; 0.776      Eq. 1.2.1-6</w:t>
+      </w:r>
+      <w:r>
+        <w:cr/>
+      </w:r>
+      <w:r>
+        <w:t>Pnl = 19.389864209335858</w:t>
+      </w:r>
+      <w:r>
+        <w:cr/>
+      </w:r>
+      <w:r>
+        <w:t/>
+      </w:r>
+      <w:r>
+        <w:cr/>
+      </w:r>
+      <w:r>
+        <w:t>--------------------------------------------------</w:t>
+      </w:r>
+      <w:r>
+        <w:cr/>
+      </w:r>
+      <w:r>
+        <w:t>Distortional buckling check per DSM 1.2.1.3</w:t>
+      </w:r>
+      <w:r>
+        <w:cr/>
+      </w:r>
+      <w:r>
+        <w:t>--------------------------------------------------</w:t>
+      </w:r>
+      <w:r>
+        <w:cr/>
+      </w:r>
+      <w:r>
+        <w:t>λd = 1.9225460218436567 (Eq. 1.2.1-10)</w:t>
+      </w:r>
+      <w:r>
+        <w:cr/>
+      </w:r>
+      <w:r>
+        <w:t>if λd &gt; 0.0.561  (Eq. 1.2.1-9)</w:t>
+      </w:r>
+      <w:r>
+        <w:cr/>
+      </w:r>
+      <w:r>
+        <w:t>Pnd = 19.577494051348076</w:t>
+      </w:r>
+      <w:r>
+        <w:cr/>
+      </w:r>
+      <w:r>
+        <w:t/>
+      </w:r>
+      <w:r>
+        <w:cr/>
+      </w:r>
+      <w:r>
+        <w:t>--------------------------------------------------</w:t>
+      </w:r>
+      <w:r>
+        <w:cr/>
+      </w:r>
+      <w:r>
+        <w:t>Predicted compressive strength per DSM 1.2</w:t>
+      </w:r>
+      <w:r>
+        <w:cr/>
+      </w:r>
+      <w:r>
+        <w:t>--------------------------------------------------</w:t>
+      </w:r>
+      <w:r>
+        <w:cr/>
+      </w:r>
+      <w:r>
+        <w:t>Pne = 48.42</w:t>
+      </w:r>
+      <w:r>
+        <w:cr/>
+      </w:r>
+      <w:r>
+        <w:t>Pnl = 19.389864209335858</w:t>
+      </w:r>
+      <w:r>
+        <w:cr/>
+      </w:r>
+      <w:r>
+        <w:t>Pnd = 19.577494051348076</w:t>
+      </w:r>
+      <w:r>
+        <w:cr/>
+      </w:r>
+      <w:r>
+        <w:t>per DSM 1.2.1, Pn is the minimum of Pne, Pnl, Pnd.</w:t>
+      </w:r>
+      <w:r>
+        <w:cr/>
+      </w:r>
+      <w:r>
+        <w:t>Pn = 19.389864209335858</w:t>
+      </w:r>
+      <w:r>
+        <w:cr/>
+      </w:r>
+      <w:r>
+        <w:t>LRFD : φc = 0.85</w:t>
+      </w:r>
+      <w:r>
+        <w:cr/>
+      </w:r>
+      <w:r>
+        <w:t>φb⋅Mn = 16.48138457793548</w:t>
+      </w:r>
+      <w:r>
+        <w:cr/>
+      </w:r>
+    </w:p>
   </w:body>
 </w:document>
 </file>
</xml_diff>